<commit_message>
update the TradingSystem with all functions
</commit_message>
<xml_diff>
--- a/docs/Use case.docx
+++ b/docs/Use case.docx
@@ -281,34 +281,27 @@
           <w:cs w:val="0"/>
           <w:lang w:val="he-IL"/>
         </w:rPr>
+        <w:instrText xml:space="preserve">  \* </w:instrText>
+      </w:r>
+      <w:r>
+        <w:rPr>
+          <w:rtl w:val="0"/>
+          <w:cs w:val="0"/>
+          <w:lang w:val="he-IL"/>
+        </w:rPr>
+        <w:instrText>MERGEFORMAT</w:instrText>
+      </w:r>
+      <w:r>
+        <w:rPr>
+          <w:cs w:val="0"/>
+          <w:lang w:val="he-IL"/>
+        </w:rPr>
         <w:instrText xml:space="preserve"> </w:instrText>
       </w:r>
       <w:r>
         <w:rPr>
           <w:lang w:val="he-IL"/>
         </w:rPr>
-      </w:r>
-      <w:r>
-        <w:rPr>
-          <w:cs w:val="0"/>
-          <w:lang w:val="he-IL"/>
-        </w:rPr>
-        <w:instrText xml:space="preserve"> \* </w:instrText>
-      </w:r>
-      <w:r>
-        <w:rPr>
-          <w:rtl w:val="0"/>
-          <w:cs w:val="0"/>
-          <w:lang w:val="he-IL"/>
-        </w:rPr>
-        <w:instrText>MERGEFORMAT</w:instrText>
-      </w:r>
-      <w:r>
-        <w:rPr>
-          <w:cs w:val="0"/>
-          <w:lang w:val="he-IL"/>
-        </w:rPr>
-        <w:instrText xml:space="preserve"> </w:instrText>
       </w:r>
       <w:r>
         <w:rPr>
@@ -416,25 +409,7 @@
           <w:szCs w:val="24"/>
           <w:rtl w:val="0"/>
         </w:rPr>
-        <w:t>חיפוש מוצ</w:t>
-      </w:r>
-      <w:r>
-        <w:rPr>
-          <w:rFonts w:hint="cs"/>
-          <w:sz w:val="24"/>
-          <w:szCs w:val="24"/>
-          <w:rtl w:val="0"/>
-        </w:rPr>
-        <w:t>ר</w:t>
-      </w:r>
-      <w:r>
-        <w:rPr>
-          <w:rFonts w:hint="cs"/>
-          <w:sz w:val="24"/>
-          <w:szCs w:val="24"/>
-          <w:rtl w:val="0"/>
-        </w:rPr>
-        <w:t>ים</w:t>
+        <w:t>חיפוש מוצרים</w:t>
       </w:r>
       <w:r>
         <w:fldChar w:fldCharType="end"/>
@@ -519,12 +494,6 @@
         <w:rPr>
           <w:sz w:val="20"/>
           <w:szCs w:val="20"/>
-        </w:rPr>
-      </w:r>
-      <w:r>
-        <w:rPr>
-          <w:sz w:val="20"/>
-          <w:szCs w:val="20"/>
           <w:cs w:val="0"/>
         </w:rPr>
         <w:instrText xml:space="preserve"> \* </w:instrText>
@@ -545,6 +514,12 @@
           <w:cs w:val="0"/>
         </w:rPr>
         <w:instrText xml:space="preserve"> </w:instrText>
+      </w:r>
+      <w:r>
+        <w:rPr>
+          <w:sz w:val="20"/>
+          <w:szCs w:val="20"/>
+        </w:rPr>
       </w:r>
       <w:r>
         <w:rPr>
@@ -646,34 +621,27 @@
           <w:cs w:val="0"/>
           <w:lang w:val="he-IL"/>
         </w:rPr>
+        <w:instrText xml:space="preserve">  \* </w:instrText>
+      </w:r>
+      <w:r>
+        <w:rPr>
+          <w:rtl w:val="0"/>
+          <w:cs w:val="0"/>
+          <w:lang w:val="he-IL"/>
+        </w:rPr>
+        <w:instrText>MERGEFORMAT</w:instrText>
+      </w:r>
+      <w:r>
+        <w:rPr>
+          <w:cs w:val="0"/>
+          <w:lang w:val="he-IL"/>
+        </w:rPr>
         <w:instrText xml:space="preserve"> </w:instrText>
       </w:r>
       <w:r>
         <w:rPr>
           <w:lang w:val="he-IL"/>
         </w:rPr>
-      </w:r>
-      <w:r>
-        <w:rPr>
-          <w:cs w:val="0"/>
-          <w:lang w:val="he-IL"/>
-        </w:rPr>
-        <w:instrText xml:space="preserve"> \* </w:instrText>
-      </w:r>
-      <w:r>
-        <w:rPr>
-          <w:rtl w:val="0"/>
-          <w:cs w:val="0"/>
-          <w:lang w:val="he-IL"/>
-        </w:rPr>
-        <w:instrText>MERGEFORMAT</w:instrText>
-      </w:r>
-      <w:r>
-        <w:rPr>
-          <w:cs w:val="0"/>
-          <w:lang w:val="he-IL"/>
-        </w:rPr>
-        <w:instrText xml:space="preserve"> </w:instrText>
       </w:r>
       <w:r>
         <w:rPr>
@@ -849,34 +817,27 @@
           <w:cs w:val="0"/>
           <w:lang w:val="he-IL"/>
         </w:rPr>
+        <w:instrText xml:space="preserve">  \* </w:instrText>
+      </w:r>
+      <w:r>
+        <w:rPr>
+          <w:rtl w:val="0"/>
+          <w:cs w:val="0"/>
+          <w:lang w:val="he-IL"/>
+        </w:rPr>
+        <w:instrText>MERGEFORMAT</w:instrText>
+      </w:r>
+      <w:r>
+        <w:rPr>
+          <w:cs w:val="0"/>
+          <w:lang w:val="he-IL"/>
+        </w:rPr>
         <w:instrText xml:space="preserve"> </w:instrText>
       </w:r>
       <w:r>
         <w:rPr>
           <w:lang w:val="he-IL"/>
         </w:rPr>
-      </w:r>
-      <w:r>
-        <w:rPr>
-          <w:cs w:val="0"/>
-          <w:lang w:val="he-IL"/>
-        </w:rPr>
-        <w:instrText xml:space="preserve"> \* </w:instrText>
-      </w:r>
-      <w:r>
-        <w:rPr>
-          <w:rtl w:val="0"/>
-          <w:cs w:val="0"/>
-          <w:lang w:val="he-IL"/>
-        </w:rPr>
-        <w:instrText>MERGEFORMAT</w:instrText>
-      </w:r>
-      <w:r>
-        <w:rPr>
-          <w:cs w:val="0"/>
-          <w:lang w:val="he-IL"/>
-        </w:rPr>
-        <w:instrText xml:space="preserve"> </w:instrText>
       </w:r>
       <w:r>
         <w:rPr>
@@ -1207,11 +1168,6 @@
       </w:r>
       <w:r>
         <w:rPr>
-          <w:lang w:val="he-IL"/>
-        </w:rPr>
-      </w:r>
-      <w:r>
-        <w:rPr>
           <w:cs w:val="0"/>
           <w:lang w:val="he-IL"/>
         </w:rPr>
@@ -1236,6 +1192,11 @@
         <w:rPr>
           <w:lang w:val="he-IL"/>
         </w:rPr>
+      </w:r>
+      <w:r>
+        <w:rPr>
+          <w:lang w:val="he-IL"/>
+        </w:rPr>
         <w:fldChar w:fldCharType="separate"/>
       </w:r>
       <w:r>
@@ -1245,25 +1206,7 @@
           <w:szCs w:val="24"/>
           <w:rtl w:val="0"/>
         </w:rPr>
-        <w:t xml:space="preserve">כניסה </w:t>
-      </w:r>
-      <w:r>
-        <w:rPr>
-          <w:rFonts w:hint="cs"/>
-          <w:sz w:val="24"/>
-          <w:szCs w:val="24"/>
-          <w:rtl w:val="0"/>
-        </w:rPr>
-        <w:t>כ</w:t>
-      </w:r>
-      <w:r>
-        <w:rPr>
-          <w:rFonts w:hint="cs"/>
-          <w:sz w:val="24"/>
-          <w:szCs w:val="24"/>
-          <w:rtl w:val="0"/>
-        </w:rPr>
-        <w:t>משתמש מנוי</w:t>
+        <w:t>כניסה כמשתמש מנוי</w:t>
       </w:r>
       <w:r>
         <w:rPr>
@@ -1328,34 +1271,27 @@
           <w:cs w:val="0"/>
           <w:lang w:val="he-IL"/>
         </w:rPr>
+        <w:instrText xml:space="preserve">  \* </w:instrText>
+      </w:r>
+      <w:r>
+        <w:rPr>
+          <w:rtl w:val="0"/>
+          <w:cs w:val="0"/>
+          <w:lang w:val="he-IL"/>
+        </w:rPr>
+        <w:instrText>MERGEFORMAT</w:instrText>
+      </w:r>
+      <w:r>
+        <w:rPr>
+          <w:cs w:val="0"/>
+          <w:lang w:val="he-IL"/>
+        </w:rPr>
         <w:instrText xml:space="preserve"> </w:instrText>
       </w:r>
       <w:r>
         <w:rPr>
           <w:lang w:val="he-IL"/>
         </w:rPr>
-      </w:r>
-      <w:r>
-        <w:rPr>
-          <w:cs w:val="0"/>
-          <w:lang w:val="he-IL"/>
-        </w:rPr>
-        <w:instrText xml:space="preserve"> \* </w:instrText>
-      </w:r>
-      <w:r>
-        <w:rPr>
-          <w:rtl w:val="0"/>
-          <w:cs w:val="0"/>
-          <w:lang w:val="he-IL"/>
-        </w:rPr>
-        <w:instrText>MERGEFORMAT</w:instrText>
-      </w:r>
-      <w:r>
-        <w:rPr>
-          <w:cs w:val="0"/>
-          <w:lang w:val="he-IL"/>
-        </w:rPr>
-        <w:instrText xml:space="preserve"> </w:instrText>
       </w:r>
       <w:r>
         <w:rPr>
@@ -1444,6 +1380,21 @@
           <w:cs w:val="0"/>
           <w:lang w:val="he-IL"/>
         </w:rPr>
+        <w:instrText xml:space="preserve">  \* </w:instrText>
+      </w:r>
+      <w:r>
+        <w:rPr>
+          <w:rtl w:val="0"/>
+          <w:cs w:val="0"/>
+          <w:lang w:val="he-IL"/>
+        </w:rPr>
+        <w:instrText>MERGEFORMAT</w:instrText>
+      </w:r>
+      <w:r>
+        <w:rPr>
+          <w:cs w:val="0"/>
+          <w:lang w:val="he-IL"/>
+        </w:rPr>
         <w:instrText xml:space="preserve"> </w:instrText>
       </w:r>
       <w:r>
@@ -1453,58 +1404,18 @@
       </w:r>
       <w:r>
         <w:rPr>
-          <w:cs w:val="0"/>
-          <w:lang w:val="he-IL"/>
-        </w:rPr>
-        <w:instrText xml:space="preserve"> \* </w:instrText>
-      </w:r>
-      <w:r>
-        <w:rPr>
+          <w:lang w:val="he-IL"/>
+        </w:rPr>
+        <w:fldChar w:fldCharType="separate"/>
+      </w:r>
+      <w:r>
+        <w:rPr>
+          <w:rFonts w:hint="cs"/>
+          <w:sz w:val="24"/>
+          <w:szCs w:val="24"/>
           <w:rtl w:val="0"/>
-          <w:cs w:val="0"/>
-          <w:lang w:val="he-IL"/>
-        </w:rPr>
-        <w:instrText>MERGEFORMAT</w:instrText>
-      </w:r>
-      <w:r>
-        <w:rPr>
-          <w:cs w:val="0"/>
-          <w:lang w:val="he-IL"/>
-        </w:rPr>
-        <w:instrText xml:space="preserve"> </w:instrText>
-      </w:r>
-      <w:r>
-        <w:rPr>
-          <w:lang w:val="he-IL"/>
-        </w:rPr>
-        <w:fldChar w:fldCharType="separate"/>
-      </w:r>
-      <w:r>
-        <w:rPr>
-          <w:rFonts w:hint="cs"/>
-          <w:sz w:val="24"/>
-          <w:szCs w:val="24"/>
-          <w:rtl w:val="0"/>
-        </w:rPr>
-        <w:t>ביטול זיהוי מ</w:t>
-      </w:r>
-      <w:r>
-        <w:rPr>
-          <w:rFonts w:hint="cs"/>
-          <w:sz w:val="24"/>
-          <w:szCs w:val="24"/>
-          <w:rtl w:val="0"/>
-        </w:rPr>
-        <w:t>ש</w:t>
-      </w:r>
-      <w:r>
-        <w:rPr>
-          <w:rFonts w:hint="cs"/>
-          <w:sz w:val="24"/>
-          <w:szCs w:val="24"/>
-          <w:rtl w:val="0"/>
-        </w:rPr>
-        <w:t>תמש מנוי</w:t>
+        </w:rPr>
+        <w:t>ביטול זיהוי משתמש מנוי</w:t>
       </w:r>
       <w:r>
         <w:rPr>
@@ -1575,34 +1486,27 @@
           <w:cs w:val="0"/>
           <w:lang w:val="he-IL"/>
         </w:rPr>
+        <w:instrText xml:space="preserve">  \* </w:instrText>
+      </w:r>
+      <w:r>
+        <w:rPr>
+          <w:rtl w:val="0"/>
+          <w:cs w:val="0"/>
+          <w:lang w:val="he-IL"/>
+        </w:rPr>
+        <w:instrText>MERGEFORMAT</w:instrText>
+      </w:r>
+      <w:r>
+        <w:rPr>
+          <w:cs w:val="0"/>
+          <w:lang w:val="he-IL"/>
+        </w:rPr>
         <w:instrText xml:space="preserve"> </w:instrText>
       </w:r>
       <w:r>
         <w:rPr>
           <w:lang w:val="he-IL"/>
         </w:rPr>
-      </w:r>
-      <w:r>
-        <w:rPr>
-          <w:cs w:val="0"/>
-          <w:lang w:val="he-IL"/>
-        </w:rPr>
-        <w:instrText xml:space="preserve"> \* </w:instrText>
-      </w:r>
-      <w:r>
-        <w:rPr>
-          <w:rtl w:val="0"/>
-          <w:cs w:val="0"/>
-          <w:lang w:val="he-IL"/>
-        </w:rPr>
-        <w:instrText>MERGEFORMAT</w:instrText>
-      </w:r>
-      <w:r>
-        <w:rPr>
-          <w:cs w:val="0"/>
-          <w:lang w:val="he-IL"/>
-        </w:rPr>
-        <w:instrText xml:space="preserve"> </w:instrText>
       </w:r>
       <w:r>
         <w:rPr>
@@ -1682,34 +1586,27 @@
           <w:cs w:val="0"/>
           <w:lang w:val="he-IL"/>
         </w:rPr>
+        <w:instrText xml:space="preserve">  \* </w:instrText>
+      </w:r>
+      <w:r>
+        <w:rPr>
+          <w:rtl w:val="0"/>
+          <w:cs w:val="0"/>
+          <w:lang w:val="he-IL"/>
+        </w:rPr>
+        <w:instrText>MERGEFORMAT</w:instrText>
+      </w:r>
+      <w:r>
+        <w:rPr>
+          <w:cs w:val="0"/>
+          <w:lang w:val="he-IL"/>
+        </w:rPr>
         <w:instrText xml:space="preserve"> </w:instrText>
       </w:r>
       <w:r>
         <w:rPr>
           <w:lang w:val="he-IL"/>
         </w:rPr>
-      </w:r>
-      <w:r>
-        <w:rPr>
-          <w:cs w:val="0"/>
-          <w:lang w:val="he-IL"/>
-        </w:rPr>
-        <w:instrText xml:space="preserve"> \* </w:instrText>
-      </w:r>
-      <w:r>
-        <w:rPr>
-          <w:rtl w:val="0"/>
-          <w:cs w:val="0"/>
-          <w:lang w:val="he-IL"/>
-        </w:rPr>
-        <w:instrText>MERGEFORMAT</w:instrText>
-      </w:r>
-      <w:r>
-        <w:rPr>
-          <w:cs w:val="0"/>
-          <w:lang w:val="he-IL"/>
-        </w:rPr>
-        <w:instrText xml:space="preserve"> </w:instrText>
       </w:r>
       <w:r>
         <w:rPr>
@@ -1826,6 +1723,21 @@
           <w:cs w:val="0"/>
           <w:lang w:val="he-IL"/>
         </w:rPr>
+        <w:instrText xml:space="preserve">  \* </w:instrText>
+      </w:r>
+      <w:r>
+        <w:rPr>
+          <w:rtl w:val="0"/>
+          <w:cs w:val="0"/>
+          <w:lang w:val="he-IL"/>
+        </w:rPr>
+        <w:instrText>MERGEFORMAT</w:instrText>
+      </w:r>
+      <w:r>
+        <w:rPr>
+          <w:cs w:val="0"/>
+          <w:lang w:val="he-IL"/>
+        </w:rPr>
         <w:instrText xml:space="preserve"> </w:instrText>
       </w:r>
       <w:r>
@@ -1835,58 +1747,18 @@
       </w:r>
       <w:r>
         <w:rPr>
-          <w:cs w:val="0"/>
-          <w:lang w:val="he-IL"/>
-        </w:rPr>
-        <w:instrText xml:space="preserve"> \* </w:instrText>
-      </w:r>
-      <w:r>
-        <w:rPr>
+          <w:lang w:val="he-IL"/>
+        </w:rPr>
+        <w:fldChar w:fldCharType="separate"/>
+      </w:r>
+      <w:r>
+        <w:rPr>
+          <w:rFonts w:hint="cs"/>
+          <w:sz w:val="24"/>
+          <w:szCs w:val="24"/>
           <w:rtl w:val="0"/>
-          <w:cs w:val="0"/>
-          <w:lang w:val="he-IL"/>
-        </w:rPr>
-        <w:instrText>MERGEFORMAT</w:instrText>
-      </w:r>
-      <w:r>
-        <w:rPr>
-          <w:cs w:val="0"/>
-          <w:lang w:val="he-IL"/>
-        </w:rPr>
-        <w:instrText xml:space="preserve"> </w:instrText>
-      </w:r>
-      <w:r>
-        <w:rPr>
-          <w:lang w:val="he-IL"/>
-        </w:rPr>
-        <w:fldChar w:fldCharType="separate"/>
-      </w:r>
-      <w:r>
-        <w:rPr>
-          <w:rFonts w:hint="cs"/>
-          <w:sz w:val="24"/>
-          <w:szCs w:val="24"/>
-          <w:rtl w:val="0"/>
-        </w:rPr>
-        <w:t xml:space="preserve">ניהול </w:t>
-      </w:r>
-      <w:r>
-        <w:rPr>
-          <w:rFonts w:hint="cs"/>
-          <w:sz w:val="24"/>
-          <w:szCs w:val="24"/>
-          <w:rtl w:val="0"/>
-        </w:rPr>
-        <w:t>מ</w:t>
-      </w:r>
-      <w:r>
-        <w:rPr>
-          <w:rFonts w:hint="cs"/>
-          <w:sz w:val="24"/>
-          <w:szCs w:val="24"/>
-          <w:rtl w:val="0"/>
-        </w:rPr>
-        <w:t>לאי חנות</w:t>
+        </w:rPr>
+        <w:t>ניהול מלאי חנות</w:t>
       </w:r>
       <w:r>
         <w:rPr>
@@ -1957,34 +1829,27 @@
           <w:cs w:val="0"/>
           <w:lang w:val="he-IL"/>
         </w:rPr>
+        <w:instrText xml:space="preserve">  \* </w:instrText>
+      </w:r>
+      <w:r>
+        <w:rPr>
+          <w:rtl w:val="0"/>
+          <w:cs w:val="0"/>
+          <w:lang w:val="he-IL"/>
+        </w:rPr>
+        <w:instrText>MERGEFORMAT</w:instrText>
+      </w:r>
+      <w:r>
+        <w:rPr>
+          <w:cs w:val="0"/>
+          <w:lang w:val="he-IL"/>
+        </w:rPr>
         <w:instrText xml:space="preserve"> </w:instrText>
       </w:r>
       <w:r>
         <w:rPr>
           <w:lang w:val="he-IL"/>
         </w:rPr>
-      </w:r>
-      <w:r>
-        <w:rPr>
-          <w:cs w:val="0"/>
-          <w:lang w:val="he-IL"/>
-        </w:rPr>
-        <w:instrText xml:space="preserve"> \* </w:instrText>
-      </w:r>
-      <w:r>
-        <w:rPr>
-          <w:rtl w:val="0"/>
-          <w:cs w:val="0"/>
-          <w:lang w:val="he-IL"/>
-        </w:rPr>
-        <w:instrText>MERGEFORMAT</w:instrText>
-      </w:r>
-      <w:r>
-        <w:rPr>
-          <w:cs w:val="0"/>
-          <w:lang w:val="he-IL"/>
-        </w:rPr>
-        <w:instrText xml:space="preserve"> </w:instrText>
       </w:r>
       <w:r>
         <w:rPr>
@@ -2079,34 +1944,27 @@
           <w:cs w:val="0"/>
           <w:lang w:val="he-IL"/>
         </w:rPr>
+        <w:instrText xml:space="preserve">  \* </w:instrText>
+      </w:r>
+      <w:r>
+        <w:rPr>
+          <w:rtl w:val="0"/>
+          <w:cs w:val="0"/>
+          <w:lang w:val="he-IL"/>
+        </w:rPr>
+        <w:instrText>MERGEFORMAT</w:instrText>
+      </w:r>
+      <w:r>
+        <w:rPr>
+          <w:cs w:val="0"/>
+          <w:lang w:val="he-IL"/>
+        </w:rPr>
         <w:instrText xml:space="preserve"> </w:instrText>
       </w:r>
       <w:r>
         <w:rPr>
           <w:lang w:val="he-IL"/>
         </w:rPr>
-      </w:r>
-      <w:r>
-        <w:rPr>
-          <w:cs w:val="0"/>
-          <w:lang w:val="he-IL"/>
-        </w:rPr>
-        <w:instrText xml:space="preserve"> \* </w:instrText>
-      </w:r>
-      <w:r>
-        <w:rPr>
-          <w:rtl w:val="0"/>
-          <w:cs w:val="0"/>
-          <w:lang w:val="he-IL"/>
-        </w:rPr>
-        <w:instrText>MERGEFORMAT</w:instrText>
-      </w:r>
-      <w:r>
-        <w:rPr>
-          <w:cs w:val="0"/>
-          <w:lang w:val="he-IL"/>
-        </w:rPr>
-        <w:instrText xml:space="preserve"> </w:instrText>
       </w:r>
       <w:r>
         <w:rPr>
@@ -2192,34 +2050,27 @@
           <w:cs w:val="0"/>
           <w:lang w:val="he-IL"/>
         </w:rPr>
+        <w:instrText xml:space="preserve">  \* </w:instrText>
+      </w:r>
+      <w:r>
+        <w:rPr>
+          <w:rtl w:val="0"/>
+          <w:cs w:val="0"/>
+          <w:lang w:val="he-IL"/>
+        </w:rPr>
+        <w:instrText>MERGEFORMAT</w:instrText>
+      </w:r>
+      <w:r>
+        <w:rPr>
+          <w:cs w:val="0"/>
+          <w:lang w:val="he-IL"/>
+        </w:rPr>
         <w:instrText xml:space="preserve"> </w:instrText>
       </w:r>
       <w:r>
         <w:rPr>
           <w:lang w:val="he-IL"/>
         </w:rPr>
-      </w:r>
-      <w:r>
-        <w:rPr>
-          <w:cs w:val="0"/>
-          <w:lang w:val="he-IL"/>
-        </w:rPr>
-        <w:instrText xml:space="preserve"> \* </w:instrText>
-      </w:r>
-      <w:r>
-        <w:rPr>
-          <w:rtl w:val="0"/>
-          <w:cs w:val="0"/>
-          <w:lang w:val="he-IL"/>
-        </w:rPr>
-        <w:instrText>MERGEFORMAT</w:instrText>
-      </w:r>
-      <w:r>
-        <w:rPr>
-          <w:cs w:val="0"/>
-          <w:lang w:val="he-IL"/>
-        </w:rPr>
-        <w:instrText xml:space="preserve"> </w:instrText>
       </w:r>
       <w:r>
         <w:rPr>
@@ -2305,6 +2156,21 @@
           <w:cs w:val="0"/>
           <w:lang w:val="he-IL"/>
         </w:rPr>
+        <w:instrText xml:space="preserve">  \* </w:instrText>
+      </w:r>
+      <w:r>
+        <w:rPr>
+          <w:rtl w:val="0"/>
+          <w:cs w:val="0"/>
+          <w:lang w:val="he-IL"/>
+        </w:rPr>
+        <w:instrText>MERGEFORMAT</w:instrText>
+      </w:r>
+      <w:r>
+        <w:rPr>
+          <w:cs w:val="0"/>
+          <w:lang w:val="he-IL"/>
+        </w:rPr>
         <w:instrText xml:space="preserve"> </w:instrText>
       </w:r>
       <w:r>
@@ -2314,58 +2180,18 @@
       </w:r>
       <w:r>
         <w:rPr>
-          <w:cs w:val="0"/>
-          <w:lang w:val="he-IL"/>
-        </w:rPr>
-        <w:instrText xml:space="preserve"> \* </w:instrText>
-      </w:r>
-      <w:r>
-        <w:rPr>
+          <w:lang w:val="he-IL"/>
+        </w:rPr>
+        <w:fldChar w:fldCharType="separate"/>
+      </w:r>
+      <w:r>
+        <w:rPr>
+          <w:rFonts w:hint="cs"/>
+          <w:sz w:val="24"/>
+          <w:szCs w:val="24"/>
           <w:rtl w:val="0"/>
-          <w:cs w:val="0"/>
-          <w:lang w:val="he-IL"/>
-        </w:rPr>
-        <w:instrText>MERGEFORMAT</w:instrText>
-      </w:r>
-      <w:r>
-        <w:rPr>
-          <w:cs w:val="0"/>
-          <w:lang w:val="he-IL"/>
-        </w:rPr>
-        <w:instrText xml:space="preserve"> </w:instrText>
-      </w:r>
-      <w:r>
-        <w:rPr>
-          <w:lang w:val="he-IL"/>
-        </w:rPr>
-        <w:fldChar w:fldCharType="separate"/>
-      </w:r>
-      <w:r>
-        <w:rPr>
-          <w:rFonts w:hint="cs"/>
-          <w:sz w:val="24"/>
-          <w:szCs w:val="24"/>
-          <w:rtl w:val="0"/>
-        </w:rPr>
-        <w:t xml:space="preserve">מינוי מנהל </w:t>
-      </w:r>
-      <w:r>
-        <w:rPr>
-          <w:rFonts w:hint="cs"/>
-          <w:sz w:val="24"/>
-          <w:szCs w:val="24"/>
-          <w:rtl w:val="0"/>
-        </w:rPr>
-        <w:t>ח</w:t>
-      </w:r>
-      <w:r>
-        <w:rPr>
-          <w:rFonts w:hint="cs"/>
-          <w:sz w:val="24"/>
-          <w:szCs w:val="24"/>
-          <w:rtl w:val="0"/>
-        </w:rPr>
-        <w:t>נות</w:t>
+        </w:rPr>
+        <w:t>מינוי מנהל חנות</w:t>
       </w:r>
       <w:r>
         <w:rPr>
@@ -2395,7 +2221,6 @@
         </w:tabs>
         <w:ind w:left="216"/>
         <w:rPr>
-          <w:rFonts w:hint="cs"/>
           <w:rtl w:val="0"/>
         </w:rPr>
       </w:pPr>
@@ -2440,6 +2265,21 @@
           <w:cs w:val="0"/>
           <w:lang w:val="he-IL"/>
         </w:rPr>
+        <w:instrText xml:space="preserve">  \* </w:instrText>
+      </w:r>
+      <w:r>
+        <w:rPr>
+          <w:rtl w:val="0"/>
+          <w:cs w:val="0"/>
+          <w:lang w:val="he-IL"/>
+        </w:rPr>
+        <w:instrText>MERGEFORMAT</w:instrText>
+      </w:r>
+      <w:r>
+        <w:rPr>
+          <w:cs w:val="0"/>
+          <w:lang w:val="he-IL"/>
+        </w:rPr>
         <w:instrText xml:space="preserve"> </w:instrText>
       </w:r>
       <w:r>
@@ -2449,58 +2289,18 @@
       </w:r>
       <w:r>
         <w:rPr>
-          <w:cs w:val="0"/>
-          <w:lang w:val="he-IL"/>
-        </w:rPr>
-        <w:instrText xml:space="preserve"> \* </w:instrText>
-      </w:r>
-      <w:r>
-        <w:rPr>
+          <w:lang w:val="he-IL"/>
+        </w:rPr>
+        <w:fldChar w:fldCharType="separate"/>
+      </w:r>
+      <w:r>
+        <w:rPr>
+          <w:rFonts w:hint="cs"/>
+          <w:sz w:val="24"/>
+          <w:szCs w:val="24"/>
           <w:rtl w:val="0"/>
-          <w:cs w:val="0"/>
-          <w:lang w:val="he-IL"/>
-        </w:rPr>
-        <w:instrText>MERGEFORMAT</w:instrText>
-      </w:r>
-      <w:r>
-        <w:rPr>
-          <w:cs w:val="0"/>
-          <w:lang w:val="he-IL"/>
-        </w:rPr>
-        <w:instrText xml:space="preserve"> </w:instrText>
-      </w:r>
-      <w:r>
-        <w:rPr>
-          <w:lang w:val="he-IL"/>
-        </w:rPr>
-        <w:fldChar w:fldCharType="separate"/>
-      </w:r>
-      <w:r>
-        <w:rPr>
-          <w:rFonts w:hint="cs"/>
-          <w:sz w:val="24"/>
-          <w:szCs w:val="24"/>
-          <w:rtl w:val="0"/>
-        </w:rPr>
-        <w:t>עריכת הרשא</w:t>
-      </w:r>
-      <w:r>
-        <w:rPr>
-          <w:rFonts w:hint="cs"/>
-          <w:sz w:val="24"/>
-          <w:szCs w:val="24"/>
-          <w:rtl w:val="0"/>
-        </w:rPr>
-        <w:t>ו</w:t>
-      </w:r>
-      <w:r>
-        <w:rPr>
-          <w:rFonts w:hint="cs"/>
-          <w:sz w:val="24"/>
-          <w:szCs w:val="24"/>
-          <w:rtl w:val="0"/>
-        </w:rPr>
-        <w:t>ת למנהל חנות</w:t>
+        </w:rPr>
+        <w:t>עריכת הרשאות למנהל חנות</w:t>
       </w:r>
       <w:r>
         <w:rPr>
@@ -2571,34 +2371,27 @@
           <w:cs w:val="0"/>
           <w:lang w:val="he-IL"/>
         </w:rPr>
+        <w:instrText xml:space="preserve">  \* </w:instrText>
+      </w:r>
+      <w:r>
+        <w:rPr>
+          <w:rtl w:val="0"/>
+          <w:cs w:val="0"/>
+          <w:lang w:val="he-IL"/>
+        </w:rPr>
+        <w:instrText>MERGEFORMAT</w:instrText>
+      </w:r>
+      <w:r>
+        <w:rPr>
+          <w:cs w:val="0"/>
+          <w:lang w:val="he-IL"/>
+        </w:rPr>
         <w:instrText xml:space="preserve"> </w:instrText>
       </w:r>
       <w:r>
         <w:rPr>
           <w:lang w:val="he-IL"/>
         </w:rPr>
-      </w:r>
-      <w:r>
-        <w:rPr>
-          <w:cs w:val="0"/>
-          <w:lang w:val="he-IL"/>
-        </w:rPr>
-        <w:instrText xml:space="preserve"> \* </w:instrText>
-      </w:r>
-      <w:r>
-        <w:rPr>
-          <w:rtl w:val="0"/>
-          <w:cs w:val="0"/>
-          <w:lang w:val="he-IL"/>
-        </w:rPr>
-        <w:instrText>MERGEFORMAT</w:instrText>
-      </w:r>
-      <w:r>
-        <w:rPr>
-          <w:cs w:val="0"/>
-          <w:lang w:val="he-IL"/>
-        </w:rPr>
-        <w:instrText xml:space="preserve"> </w:instrText>
       </w:r>
       <w:r>
         <w:rPr>
@@ -2684,34 +2477,27 @@
           <w:cs w:val="0"/>
           <w:lang w:val="he-IL"/>
         </w:rPr>
+        <w:instrText xml:space="preserve">  \* </w:instrText>
+      </w:r>
+      <w:r>
+        <w:rPr>
+          <w:rtl w:val="0"/>
+          <w:cs w:val="0"/>
+          <w:lang w:val="he-IL"/>
+        </w:rPr>
+        <w:instrText>MERGEFORMAT</w:instrText>
+      </w:r>
+      <w:r>
+        <w:rPr>
+          <w:cs w:val="0"/>
+          <w:lang w:val="he-IL"/>
+        </w:rPr>
         <w:instrText xml:space="preserve"> </w:instrText>
       </w:r>
       <w:r>
         <w:rPr>
           <w:lang w:val="he-IL"/>
         </w:rPr>
-      </w:r>
-      <w:r>
-        <w:rPr>
-          <w:cs w:val="0"/>
-          <w:lang w:val="he-IL"/>
-        </w:rPr>
-        <w:instrText xml:space="preserve"> \* </w:instrText>
-      </w:r>
-      <w:r>
-        <w:rPr>
-          <w:rtl w:val="0"/>
-          <w:cs w:val="0"/>
-          <w:lang w:val="he-IL"/>
-        </w:rPr>
-        <w:instrText>MERGEFORMAT</w:instrText>
-      </w:r>
-      <w:r>
-        <w:rPr>
-          <w:cs w:val="0"/>
-          <w:lang w:val="he-IL"/>
-        </w:rPr>
-        <w:instrText xml:space="preserve"> </w:instrText>
       </w:r>
       <w:r>
         <w:rPr>
@@ -2797,34 +2583,27 @@
           <w:cs w:val="0"/>
           <w:lang w:val="he-IL"/>
         </w:rPr>
+        <w:instrText xml:space="preserve">  \* </w:instrText>
+      </w:r>
+      <w:r>
+        <w:rPr>
+          <w:rtl w:val="0"/>
+          <w:cs w:val="0"/>
+          <w:lang w:val="he-IL"/>
+        </w:rPr>
+        <w:instrText>MERGEFORMAT</w:instrText>
+      </w:r>
+      <w:r>
+        <w:rPr>
+          <w:cs w:val="0"/>
+          <w:lang w:val="he-IL"/>
+        </w:rPr>
         <w:instrText xml:space="preserve"> </w:instrText>
       </w:r>
       <w:r>
         <w:rPr>
           <w:lang w:val="he-IL"/>
         </w:rPr>
-      </w:r>
-      <w:r>
-        <w:rPr>
-          <w:cs w:val="0"/>
-          <w:lang w:val="he-IL"/>
-        </w:rPr>
-        <w:instrText xml:space="preserve"> \* </w:instrText>
-      </w:r>
-      <w:r>
-        <w:rPr>
-          <w:rtl w:val="0"/>
-          <w:cs w:val="0"/>
-          <w:lang w:val="he-IL"/>
-        </w:rPr>
-        <w:instrText>MERGEFORMAT</w:instrText>
-      </w:r>
-      <w:r>
-        <w:rPr>
-          <w:cs w:val="0"/>
-          <w:lang w:val="he-IL"/>
-        </w:rPr>
-        <w:instrText xml:space="preserve"> </w:instrText>
       </w:r>
       <w:r>
         <w:rPr>
@@ -2947,6 +2726,21 @@
           <w:cs w:val="0"/>
           <w:lang w:val="he-IL"/>
         </w:rPr>
+        <w:instrText xml:space="preserve">  \* </w:instrText>
+      </w:r>
+      <w:r>
+        <w:rPr>
+          <w:rtl w:val="0"/>
+          <w:cs w:val="0"/>
+          <w:lang w:val="he-IL"/>
+        </w:rPr>
+        <w:instrText>MERGEFORMAT</w:instrText>
+      </w:r>
+      <w:r>
+        <w:rPr>
+          <w:cs w:val="0"/>
+          <w:lang w:val="he-IL"/>
+        </w:rPr>
         <w:instrText xml:space="preserve"> </w:instrText>
       </w:r>
       <w:r>
@@ -2956,76 +2750,18 @@
       </w:r>
       <w:r>
         <w:rPr>
-          <w:cs w:val="0"/>
-          <w:lang w:val="he-IL"/>
-        </w:rPr>
-        <w:instrText xml:space="preserve"> \* </w:instrText>
-      </w:r>
-      <w:r>
-        <w:rPr>
+          <w:lang w:val="he-IL"/>
+        </w:rPr>
+        <w:fldChar w:fldCharType="separate"/>
+      </w:r>
+      <w:r>
+        <w:rPr>
+          <w:rFonts w:hint="cs"/>
+          <w:sz w:val="24"/>
+          <w:szCs w:val="24"/>
           <w:rtl w:val="0"/>
-          <w:cs w:val="0"/>
-          <w:lang w:val="he-IL"/>
-        </w:rPr>
-        <w:instrText>MERGEFORMAT</w:instrText>
-      </w:r>
-      <w:r>
-        <w:rPr>
-          <w:cs w:val="0"/>
-          <w:lang w:val="he-IL"/>
-        </w:rPr>
-        <w:instrText xml:space="preserve"> </w:instrText>
-      </w:r>
-      <w:r>
-        <w:rPr>
-          <w:lang w:val="he-IL"/>
-        </w:rPr>
-        <w:fldChar w:fldCharType="separate"/>
-      </w:r>
-      <w:r>
-        <w:rPr>
-          <w:rFonts w:hint="cs"/>
-          <w:sz w:val="24"/>
-          <w:szCs w:val="24"/>
-          <w:rtl w:val="0"/>
-        </w:rPr>
-        <w:t>ביצוע פעו</w:t>
-      </w:r>
-      <w:r>
-        <w:rPr>
-          <w:rFonts w:hint="cs"/>
-          <w:sz w:val="24"/>
-          <w:szCs w:val="24"/>
-          <w:rtl w:val="0"/>
-        </w:rPr>
-        <w:t>ל</w:t>
-      </w:r>
-      <w:r>
-        <w:rPr>
-          <w:rFonts w:hint="cs"/>
-          <w:sz w:val="24"/>
-          <w:szCs w:val="24"/>
-          <w:rtl w:val="0"/>
-        </w:rPr>
-        <w:t xml:space="preserve">ה על פי </w:t>
-      </w:r>
-      <w:r>
-        <w:rPr>
-          <w:rFonts w:hint="cs"/>
-          <w:sz w:val="24"/>
-          <w:szCs w:val="24"/>
-          <w:rtl w:val="0"/>
-        </w:rPr>
-        <w:t>ה</w:t>
-      </w:r>
-      <w:r>
-        <w:rPr>
-          <w:rFonts w:hint="cs"/>
-          <w:sz w:val="24"/>
-          <w:szCs w:val="24"/>
-          <w:rtl w:val="0"/>
-        </w:rPr>
-        <w:t>רשאה</w:t>
+        </w:rPr>
+        <w:t>ביצוע פעולה על פי הרשאה</w:t>
       </w:r>
       <w:r>
         <w:rPr>
@@ -3096,34 +2832,27 @@
           <w:cs w:val="0"/>
           <w:lang w:val="he-IL"/>
         </w:rPr>
+        <w:instrText xml:space="preserve">  \* </w:instrText>
+      </w:r>
+      <w:r>
+        <w:rPr>
+          <w:rtl w:val="0"/>
+          <w:cs w:val="0"/>
+          <w:lang w:val="he-IL"/>
+        </w:rPr>
+        <w:instrText>MERGEFORMAT</w:instrText>
+      </w:r>
+      <w:r>
+        <w:rPr>
+          <w:cs w:val="0"/>
+          <w:lang w:val="he-IL"/>
+        </w:rPr>
         <w:instrText xml:space="preserve"> </w:instrText>
       </w:r>
       <w:r>
         <w:rPr>
           <w:lang w:val="he-IL"/>
         </w:rPr>
-      </w:r>
-      <w:r>
-        <w:rPr>
-          <w:cs w:val="0"/>
-          <w:lang w:val="he-IL"/>
-        </w:rPr>
-        <w:instrText xml:space="preserve"> \* </w:instrText>
-      </w:r>
-      <w:r>
-        <w:rPr>
-          <w:rtl w:val="0"/>
-          <w:cs w:val="0"/>
-          <w:lang w:val="he-IL"/>
-        </w:rPr>
-        <w:instrText>MERGEFORMAT</w:instrText>
-      </w:r>
-      <w:r>
-        <w:rPr>
-          <w:cs w:val="0"/>
-          <w:lang w:val="he-IL"/>
-        </w:rPr>
-        <w:instrText xml:space="preserve"> </w:instrText>
       </w:r>
       <w:r>
         <w:rPr>
@@ -3209,34 +2938,27 @@
           <w:cs w:val="0"/>
           <w:lang w:val="he-IL"/>
         </w:rPr>
+        <w:instrText xml:space="preserve">  \* </w:instrText>
+      </w:r>
+      <w:r>
+        <w:rPr>
+          <w:rtl w:val="0"/>
+          <w:cs w:val="0"/>
+          <w:lang w:val="he-IL"/>
+        </w:rPr>
+        <w:instrText>MERGEFORMAT</w:instrText>
+      </w:r>
+      <w:r>
+        <w:rPr>
+          <w:cs w:val="0"/>
+          <w:lang w:val="he-IL"/>
+        </w:rPr>
         <w:instrText xml:space="preserve"> </w:instrText>
       </w:r>
       <w:r>
         <w:rPr>
           <w:lang w:val="he-IL"/>
         </w:rPr>
-      </w:r>
-      <w:r>
-        <w:rPr>
-          <w:cs w:val="0"/>
-          <w:lang w:val="he-IL"/>
-        </w:rPr>
-        <w:instrText xml:space="preserve"> \* </w:instrText>
-      </w:r>
-      <w:r>
-        <w:rPr>
-          <w:rtl w:val="0"/>
-          <w:cs w:val="0"/>
-          <w:lang w:val="he-IL"/>
-        </w:rPr>
-        <w:instrText>MERGEFORMAT</w:instrText>
-      </w:r>
-      <w:r>
-        <w:rPr>
-          <w:cs w:val="0"/>
-          <w:lang w:val="he-IL"/>
-        </w:rPr>
-        <w:instrText xml:space="preserve"> </w:instrText>
       </w:r>
       <w:r>
         <w:rPr>
@@ -3291,7 +3013,6 @@
         <w:ind w:firstLine="360"/>
         <w:jc w:val="both"/>
         <w:rPr>
-          <w:rFonts w:hint="cs"/>
           <w:b/>
           <w:bCs/>
           <w:sz w:val="28"/>
@@ -3339,8 +3060,8 @@
           <w:szCs w:val="24"/>
         </w:rPr>
       </w:pPr>
-      <w:bookmarkStart w:id="0" w:name="_Hlk66381412"/>
-      <w:bookmarkStart w:id="1" w:name="_Ref67049349"/>
+      <w:bookmarkStart w:id="0" w:name="_Ref67049349"/>
+      <w:bookmarkStart w:id="1" w:name="_Hlk66381412"/>
       <w:r>
         <w:rPr>
           <w:rFonts w:hint="cs"/>
@@ -3374,9 +3095,9 @@
         </w:rPr>
         <w:t>אורח</w:t>
       </w:r>
-      <w:bookmarkEnd w:id="1"/>
-    </w:p>
-    <w:bookmarkEnd w:id="0"/>
+      <w:bookmarkEnd w:id="0"/>
+    </w:p>
+    <w:bookmarkEnd w:id="1"/>
     <w:p>
       <w:pPr>
         <w:ind w:left="360"/>
@@ -3777,8 +3498,8 @@
           <w:szCs w:val="24"/>
         </w:rPr>
       </w:pPr>
-      <w:bookmarkStart w:id="3" w:name="_Hlk66384559"/>
-      <w:bookmarkStart w:id="4" w:name="_Ref67050018"/>
+      <w:bookmarkStart w:id="3" w:name="_Ref67050018"/>
+      <w:bookmarkStart w:id="4" w:name="_Hlk66384559"/>
       <w:r>
         <w:rPr>
           <w:rFonts w:hint="cs"/>
@@ -3790,9 +3511,9 @@
         </w:rPr>
         <w:t>קבלת מידע על חנויות ומוצרים</w:t>
       </w:r>
-      <w:bookmarkEnd w:id="4"/>
-    </w:p>
-    <w:bookmarkEnd w:id="3"/>
+      <w:bookmarkEnd w:id="3"/>
+    </w:p>
+    <w:bookmarkEnd w:id="4"/>
     <w:p>
       <w:pPr>
         <w:ind w:left="360"/>
@@ -4444,27 +4165,7 @@
           <w:szCs w:val="20"/>
           <w:rtl/>
         </w:rPr>
-        <w:t xml:space="preserve">(אם בחר סינון על פי שם- יזין שם מוצר </w:t>
-      </w:r>
-      <w:proofErr w:type="spellStart"/>
-      <w:r>
-        <w:rPr>
-          <w:rFonts w:hint="cs"/>
-          <w:sz w:val="20"/>
-          <w:szCs w:val="20"/>
-          <w:rtl/>
-        </w:rPr>
-        <w:t>וכ'ו</w:t>
-      </w:r>
-      <w:proofErr w:type="spellEnd"/>
-      <w:r>
-        <w:rPr>
-          <w:rFonts w:hint="cs"/>
-          <w:sz w:val="20"/>
-          <w:szCs w:val="20"/>
-          <w:rtl/>
-        </w:rPr>
-        <w:t>)</w:t>
+        <w:t>(אם בחר סינון על פי שם- יזין שם מוצר וכ'ו)</w:t>
       </w:r>
     </w:p>
     <w:p>
@@ -6317,19 +6018,8 @@
           <w:szCs w:val="24"/>
           <w:rtl/>
         </w:rPr>
-        <w:t xml:space="preserve">משתמש ביצע רכישה מחנות </w:t>
-      </w:r>
-      <w:proofErr w:type="spellStart"/>
-      <w:r>
-        <w:rPr>
-          <w:rFonts w:hint="cs"/>
-          <w:sz w:val="24"/>
-          <w:szCs w:val="24"/>
-          <w:rtl/>
-        </w:rPr>
-        <w:t>מסויימת</w:t>
-      </w:r>
-      <w:proofErr w:type="spellEnd"/>
+        <w:t>משתמש ביצע רכישה מחנות מסויימת</w:t>
+      </w:r>
       <w:r>
         <w:rPr>
           <w:rFonts w:hint="cs"/>
@@ -6786,27 +6476,7 @@
           <w:szCs w:val="24"/>
           <w:rtl/>
         </w:rPr>
-        <w:t xml:space="preserve"> משתמש ביצע רכישה מחנות </w:t>
-      </w:r>
-      <w:proofErr w:type="spellStart"/>
-      <w:r>
-        <w:rPr>
-          <w:rFonts w:hint="cs"/>
-          <w:sz w:val="24"/>
-          <w:szCs w:val="24"/>
-          <w:rtl/>
-        </w:rPr>
-        <w:t>מסויימת</w:t>
-      </w:r>
-      <w:proofErr w:type="spellEnd"/>
-      <w:r>
-        <w:rPr>
-          <w:rFonts w:hint="cs"/>
-          <w:sz w:val="24"/>
-          <w:szCs w:val="24"/>
-          <w:rtl/>
-        </w:rPr>
-        <w:t>,</w:t>
+        <w:t xml:space="preserve"> משתמש ביצע רכישה מחנות מסויימת,</w:t>
       </w:r>
       <w:r>
         <w:rPr>
@@ -7105,8 +6775,8 @@
           <w:szCs w:val="24"/>
         </w:rPr>
       </w:pPr>
-      <w:bookmarkStart w:id="12" w:name="_Ref67050243"/>
-      <w:bookmarkStart w:id="13" w:name="_Ref67058482"/>
+      <w:bookmarkStart w:id="12" w:name="_Ref67058482"/>
+      <w:bookmarkStart w:id="13" w:name="_Ref67050243"/>
       <w:r>
         <w:rPr>
           <w:rFonts w:hint="cs"/>
@@ -7118,7 +6788,7 @@
         </w:rPr>
         <w:t>כניסה כמשתמש מנוי</w:t>
       </w:r>
-      <w:bookmarkEnd w:id="13"/>
+      <w:bookmarkEnd w:id="12"/>
     </w:p>
     <w:p>
       <w:pPr>
@@ -7836,7 +7506,7 @@
         <w:lastRenderedPageBreak/>
         <w:t>ביטול זיהוי משתמש מנוי</w:t>
       </w:r>
-      <w:bookmarkEnd w:id="12"/>
+      <w:bookmarkEnd w:id="13"/>
       <w:bookmarkEnd w:id="15"/>
     </w:p>
     <w:p>
@@ -8199,7 +7869,6 @@
         <w:ind w:left="360"/>
         <w:jc w:val="both"/>
         <w:rPr>
-          <w:rFonts w:hint="cs"/>
           <w:sz w:val="24"/>
           <w:szCs w:val="24"/>
           <w:rtl/>
@@ -8569,7 +8238,6 @@
         <w:ind w:left="360"/>
         <w:jc w:val="both"/>
         <w:rPr>
-          <w:rFonts w:hint="cs"/>
           <w:sz w:val="24"/>
           <w:szCs w:val="24"/>
           <w:rtl/>
@@ -8992,7 +8660,6 @@
         <w:ind w:left="360"/>
         <w:jc w:val="both"/>
         <w:rPr>
-          <w:rFonts w:hint="cs"/>
           <w:sz w:val="24"/>
           <w:szCs w:val="24"/>
           <w:rtl/>
@@ -9325,7 +8992,6 @@
         <w:ind w:left="360"/>
         <w:jc w:val="both"/>
         <w:rPr>
-          <w:rFonts w:hint="cs"/>
           <w:sz w:val="24"/>
           <w:szCs w:val="24"/>
           <w:rtl/>
@@ -9629,7 +9295,6 @@
         <w:ind w:left="360"/>
         <w:jc w:val="both"/>
         <w:rPr>
-          <w:rFonts w:hint="cs"/>
           <w:sz w:val="24"/>
           <w:szCs w:val="24"/>
           <w:rtl/>
@@ -9912,7 +9577,6 @@
         <w:ind w:left="360"/>
         <w:jc w:val="both"/>
         <w:rPr>
-          <w:rFonts w:hint="cs"/>
           <w:sz w:val="24"/>
           <w:szCs w:val="24"/>
           <w:rtl/>
@@ -10202,7 +9866,6 @@
         <w:ind w:left="360"/>
         <w:jc w:val="both"/>
         <w:rPr>
-          <w:rFonts w:hint="cs"/>
           <w:sz w:val="24"/>
           <w:szCs w:val="24"/>
           <w:rtl/>
@@ -10462,7 +10125,6 @@
         <w:ind w:left="360"/>
         <w:jc w:val="both"/>
         <w:rPr>
-          <w:rFonts w:hint="cs"/>
           <w:sz w:val="24"/>
           <w:szCs w:val="24"/>
           <w:rtl/>
@@ -10800,7 +10462,6 @@
         <w:ind w:left="360"/>
         <w:jc w:val="both"/>
         <w:rPr>
-          <w:rFonts w:hint="cs"/>
           <w:sz w:val="24"/>
           <w:szCs w:val="24"/>
           <w:rtl/>
@@ -11081,7 +10742,6 @@
         <w:ind w:left="360"/>
         <w:jc w:val="both"/>
         <w:rPr>
-          <w:rFonts w:hint="cs"/>
           <w:sz w:val="24"/>
           <w:szCs w:val="24"/>
           <w:rtl/>
@@ -11351,7 +11011,6 @@
         <w:ind w:left="360"/>
         <w:jc w:val="both"/>
         <w:rPr>
-          <w:rFonts w:hint="cs"/>
           <w:sz w:val="24"/>
           <w:szCs w:val="24"/>
           <w:rtl/>
@@ -11708,7 +11367,6 @@
         <w:ind w:left="360"/>
         <w:jc w:val="both"/>
         <w:rPr>
-          <w:rFonts w:hint="cs"/>
           <w:sz w:val="24"/>
           <w:szCs w:val="24"/>
           <w:rtl/>
@@ -12099,7 +11757,6 @@
         <w:ind w:left="360"/>
         <w:jc w:val="both"/>
         <w:rPr>
-          <w:rFonts w:hint="cs"/>
           <w:sz w:val="24"/>
           <w:szCs w:val="24"/>
           <w:rtl/>
@@ -12436,7 +12093,6 @@
         <w:ind w:left="360"/>
         <w:jc w:val="both"/>
         <w:rPr>
-          <w:rFonts w:hint="cs"/>
           <w:sz w:val="24"/>
           <w:szCs w:val="24"/>
           <w:rtl/>
@@ -12691,7 +12347,6 @@
         <w:ind w:left="360"/>
         <w:jc w:val="both"/>
         <w:rPr>
-          <w:rFonts w:hint="cs"/>
           <w:sz w:val="24"/>
           <w:szCs w:val="24"/>
         </w:rPr>

</xml_diff>